<commit_message>
updating manuscript jan 2024
</commit_message>
<xml_diff>
--- a/Writing/Supplementary_Materials/Final Supp Materials April 22/Summary Tables.docx
+++ b/Writing/Supplementary_Materials/Final Supp Materials April 22/Summary Tables.docx
@@ -1,6 +1,6 @@
 
 <file path=word/document.xml><?xml version="1.0" encoding="utf-8"?>
-<w:document xmlns:wpc="http://schemas.microsoft.com/office/word/2010/wordprocessingCanvas" xmlns:cx="http://schemas.microsoft.com/office/drawing/2014/chartex" xmlns:cx1="http://schemas.microsoft.com/office/drawing/2015/9/8/chartex" xmlns:cx2="http://schemas.microsoft.com/office/drawing/2015/10/21/chartex" xmlns:cx3="http://schemas.microsoft.com/office/drawing/2016/5/9/chartex" xmlns:cx4="http://schemas.microsoft.com/office/drawing/2016/5/10/chartex" xmlns:cx5="http://schemas.microsoft.com/office/drawing/2016/5/11/chartex" xmlns:cx6="http://schemas.microsoft.com/office/drawing/2016/5/12/chartex" xmlns:cx7="http://schemas.microsoft.com/office/drawing/2016/5/13/chartex" xmlns:cx8="http://schemas.microsoft.com/office/drawing/2016/5/14/chartex" xmlns:mc="http://schemas.openxmlformats.org/markup-compatibility/2006" xmlns:aink="http://schemas.microsoft.com/office/drawing/2016/ink" xmlns:am3d="http://schemas.microsoft.com/office/drawing/2017/model3d" xmlns:o="urn:schemas-microsoft-com:office:office" xmlns:r="http://schemas.openxmlformats.org/officeDocument/2006/relationships" xmlns:m="http://schemas.openxmlformats.org/officeDocument/2006/math" xmlns:v="urn:schemas-microsoft-com:vml" xmlns:wp14="http://schemas.microsoft.com/office/word/2010/wordprocessingDrawing" xmlns:wp="http://schemas.openxmlformats.org/drawingml/2006/wordprocessingDrawing" xmlns:w10="urn:schemas-microsoft-com:office:word" xmlns:w="http://schemas.openxmlformats.org/wordprocessingml/2006/main" xmlns:w14="http://schemas.microsoft.com/office/word/2010/wordml" xmlns:w15="http://schemas.microsoft.com/office/word/2012/wordml" xmlns:w16cex="http://schemas.microsoft.com/office/word/2018/wordml/cex" xmlns:w16cid="http://schemas.microsoft.com/office/word/2016/wordml/cid" xmlns:w16="http://schemas.microsoft.com/office/word/2018/wordml" xmlns:w16sdtdh="http://schemas.microsoft.com/office/word/2020/wordml/sdtdatahash" xmlns:w16se="http://schemas.microsoft.com/office/word/2015/wordml/symex" xmlns:wpg="http://schemas.microsoft.com/office/word/2010/wordprocessingGroup" xmlns:wpi="http://schemas.microsoft.com/office/word/2010/wordprocessingInk" xmlns:wne="http://schemas.microsoft.com/office/word/2006/wordml" xmlns:wps="http://schemas.microsoft.com/office/word/2010/wordprocessingShape" mc:Ignorable="w14 w15 w16se w16cid w16 w16cex w16sdtdh wp14">
+<w:document xmlns:wpc="http://schemas.microsoft.com/office/word/2010/wordprocessingCanvas" xmlns:cx="http://schemas.microsoft.com/office/drawing/2014/chartex" xmlns:cx1="http://schemas.microsoft.com/office/drawing/2015/9/8/chartex" xmlns:cx2="http://schemas.microsoft.com/office/drawing/2015/10/21/chartex" xmlns:cx3="http://schemas.microsoft.com/office/drawing/2016/5/9/chartex" xmlns:cx4="http://schemas.microsoft.com/office/drawing/2016/5/10/chartex" xmlns:cx5="http://schemas.microsoft.com/office/drawing/2016/5/11/chartex" xmlns:cx6="http://schemas.microsoft.com/office/drawing/2016/5/12/chartex" xmlns:cx7="http://schemas.microsoft.com/office/drawing/2016/5/13/chartex" xmlns:cx8="http://schemas.microsoft.com/office/drawing/2016/5/14/chartex" xmlns:mc="http://schemas.openxmlformats.org/markup-compatibility/2006" xmlns:aink="http://schemas.microsoft.com/office/drawing/2016/ink" xmlns:am3d="http://schemas.microsoft.com/office/drawing/2017/model3d" xmlns:o="urn:schemas-microsoft-com:office:office" xmlns:oel="http://schemas.microsoft.com/office/2019/extlst" xmlns:r="http://schemas.openxmlformats.org/officeDocument/2006/relationships" xmlns:m="http://schemas.openxmlformats.org/officeDocument/2006/math" xmlns:v="urn:schemas-microsoft-com:vml" xmlns:wp14="http://schemas.microsoft.com/office/word/2010/wordprocessingDrawing" xmlns:wp="http://schemas.openxmlformats.org/drawingml/2006/wordprocessingDrawing" xmlns:w10="urn:schemas-microsoft-com:office:word" xmlns:w="http://schemas.openxmlformats.org/wordprocessingml/2006/main" xmlns:w14="http://schemas.microsoft.com/office/word/2010/wordml" xmlns:w15="http://schemas.microsoft.com/office/word/2012/wordml" xmlns:w16cex="http://schemas.microsoft.com/office/word/2018/wordml/cex" xmlns:w16cid="http://schemas.microsoft.com/office/word/2016/wordml/cid" xmlns:w16="http://schemas.microsoft.com/office/word/2018/wordml" xmlns:w16sdtdh="http://schemas.microsoft.com/office/word/2020/wordml/sdtdatahash" xmlns:w16se="http://schemas.microsoft.com/office/word/2015/wordml/symex" xmlns:wpg="http://schemas.microsoft.com/office/word/2010/wordprocessingGroup" xmlns:wpi="http://schemas.microsoft.com/office/word/2010/wordprocessingInk" xmlns:wne="http://schemas.microsoft.com/office/word/2006/wordml" xmlns:wps="http://schemas.microsoft.com/office/word/2010/wordprocessingShape" mc:Ignorable="w14 w15 w16se w16cid w16 w16cex w16sdtdh wp14">
   <w:body>
     <w:p>
       <w:pPr>
@@ -2340,7 +2340,29 @@
                 <w:sz w:val="16"/>
                 <w:szCs w:val="16"/>
               </w:rPr>
-              <w:t>GravimetricMoistureContent</w:t>
+              <w:t>Gravimetric</w:t>
+            </w:r>
+            <w:r>
+              <w:rPr>
+                <w:rFonts w:ascii="Times New Roman" w:hAnsi="Times New Roman" w:cs="Times New Roman"/>
+                <w:i/>
+                <w:iCs/>
+                <w:color w:val="000000"/>
+                <w:sz w:val="16"/>
+                <w:szCs w:val="16"/>
+              </w:rPr>
+              <w:t>Water</w:t>
+            </w:r>
+            <w:r>
+              <w:rPr>
+                <w:rFonts w:ascii="Times New Roman" w:hAnsi="Times New Roman" w:cs="Times New Roman"/>
+                <w:i/>
+                <w:iCs/>
+                <w:color w:val="000000"/>
+                <w:sz w:val="16"/>
+                <w:szCs w:val="16"/>
+              </w:rPr>
+              <w:t>Content</w:t>
             </w:r>
             <w:proofErr w:type="spellEnd"/>
           </w:p>
@@ -4476,7 +4498,30 @@
                 <w:sz w:val="16"/>
                 <w:szCs w:val="16"/>
               </w:rPr>
-              <w:t>#VALUE!</w:t>
+              <w:t>#</w:t>
+            </w:r>
+            <w:r>
+              <w:rPr>
+                <w:rFonts w:ascii="Times New Roman" w:hAnsi="Times New Roman" w:cs="Times New Roman"/>
+                <w:b/>
+                <w:bCs/>
+                <w:color w:val="000000"/>
+                <w:sz w:val="16"/>
+                <w:szCs w:val="16"/>
+                <w:highlight w:val="yellow"/>
+              </w:rPr>
+              <w:t>VALUE</w:t>
+            </w:r>
+            <w:r>
+              <w:rPr>
+                <w:rFonts w:ascii="Times New Roman" w:hAnsi="Times New Roman" w:cs="Times New Roman"/>
+                <w:b/>
+                <w:bCs/>
+                <w:color w:val="000000"/>
+                <w:sz w:val="16"/>
+                <w:szCs w:val="16"/>
+              </w:rPr>
+              <w:t>!</w:t>
             </w:r>
             <w:r>
               <w:rPr>
@@ -5489,7 +5534,33 @@
                 <w:sz w:val="16"/>
                 <w:szCs w:val="16"/>
               </w:rPr>
-              <w:t>GravimetricMoistureContent</w:t>
+              <w:t>Gravimetric</w:t>
+            </w:r>
+            <w:r>
+              <w:rPr>
+                <w:rFonts w:ascii="Times New Roman" w:hAnsi="Times New Roman" w:cs="Times New Roman"/>
+                <w:b/>
+                <w:bCs/>
+                <w:i/>
+                <w:iCs/>
+                <w:color w:val="000000"/>
+                <w:sz w:val="16"/>
+                <w:szCs w:val="16"/>
+              </w:rPr>
+              <w:t>Water</w:t>
+            </w:r>
+            <w:r>
+              <w:rPr>
+                <w:rFonts w:ascii="Times New Roman" w:hAnsi="Times New Roman" w:cs="Times New Roman"/>
+                <w:b/>
+                <w:bCs/>
+                <w:i/>
+                <w:iCs/>
+                <w:color w:val="000000"/>
+                <w:sz w:val="16"/>
+                <w:szCs w:val="16"/>
+              </w:rPr>
+              <w:t>Content</w:t>
             </w:r>
             <w:proofErr w:type="spellEnd"/>
           </w:p>
@@ -8784,7 +8855,29 @@
                 <w:sz w:val="16"/>
                 <w:szCs w:val="16"/>
               </w:rPr>
-              <w:t>GravimetricMoistureContent</w:t>
+              <w:t>Gravimetric</w:t>
+            </w:r>
+            <w:r>
+              <w:rPr>
+                <w:rFonts w:ascii="Times New Roman" w:hAnsi="Times New Roman" w:cs="Times New Roman"/>
+                <w:i/>
+                <w:iCs/>
+                <w:color w:val="000000"/>
+                <w:sz w:val="16"/>
+                <w:szCs w:val="16"/>
+              </w:rPr>
+              <w:t>Water</w:t>
+            </w:r>
+            <w:r>
+              <w:rPr>
+                <w:rFonts w:ascii="Times New Roman" w:hAnsi="Times New Roman" w:cs="Times New Roman"/>
+                <w:i/>
+                <w:iCs/>
+                <w:color w:val="000000"/>
+                <w:sz w:val="16"/>
+                <w:szCs w:val="16"/>
+              </w:rPr>
+              <w:t>Content</w:t>
             </w:r>
             <w:proofErr w:type="spellEnd"/>
           </w:p>
@@ -11638,7 +11731,33 @@
                 <w:sz w:val="18"/>
                 <w:szCs w:val="18"/>
               </w:rPr>
-              <w:t>Gravimetric moisture content</w:t>
+              <w:t xml:space="preserve">Gravimetric </w:t>
+            </w:r>
+            <w:r>
+              <w:rPr>
+                <w:rFonts w:ascii="Times New Roman" w:hAnsi="Times New Roman" w:cs="Times New Roman"/>
+                <w:b/>
+                <w:bCs/>
+                <w:i/>
+                <w:iCs/>
+                <w:color w:val="000000"/>
+                <w:sz w:val="18"/>
+                <w:szCs w:val="18"/>
+              </w:rPr>
+              <w:t>Water</w:t>
+            </w:r>
+            <w:r>
+              <w:rPr>
+                <w:rFonts w:ascii="Times New Roman" w:hAnsi="Times New Roman" w:cs="Times New Roman"/>
+                <w:b/>
+                <w:bCs/>
+                <w:i/>
+                <w:iCs/>
+                <w:color w:val="000000"/>
+                <w:sz w:val="18"/>
+                <w:szCs w:val="18"/>
+              </w:rPr>
+              <w:t xml:space="preserve"> content</w:t>
             </w:r>
           </w:p>
         </w:tc>
@@ -14078,7 +14197,33 @@
                 <w:sz w:val="18"/>
                 <w:szCs w:val="18"/>
               </w:rPr>
-              <w:t>Gravimetric moisture content</w:t>
+              <w:t xml:space="preserve">Gravimetric </w:t>
+            </w:r>
+            <w:r>
+              <w:rPr>
+                <w:rFonts w:ascii="Times New Roman" w:hAnsi="Times New Roman" w:cs="Times New Roman"/>
+                <w:b/>
+                <w:bCs/>
+                <w:i/>
+                <w:iCs/>
+                <w:color w:val="000000"/>
+                <w:sz w:val="18"/>
+                <w:szCs w:val="18"/>
+              </w:rPr>
+              <w:t>Water</w:t>
+            </w:r>
+            <w:r>
+              <w:rPr>
+                <w:rFonts w:ascii="Times New Roman" w:hAnsi="Times New Roman" w:cs="Times New Roman"/>
+                <w:b/>
+                <w:bCs/>
+                <w:i/>
+                <w:iCs/>
+                <w:color w:val="000000"/>
+                <w:sz w:val="18"/>
+                <w:szCs w:val="18"/>
+              </w:rPr>
+              <w:t xml:space="preserve"> content</w:t>
             </w:r>
           </w:p>
         </w:tc>
@@ -16432,7 +16577,33 @@
                 <w:sz w:val="18"/>
                 <w:szCs w:val="18"/>
               </w:rPr>
-              <w:t>Gravimetric moisture content</w:t>
+              <w:t xml:space="preserve">Gravimetric </w:t>
+            </w:r>
+            <w:r>
+              <w:rPr>
+                <w:rFonts w:ascii="Times New Roman" w:hAnsi="Times New Roman" w:cs="Times New Roman"/>
+                <w:b/>
+                <w:bCs/>
+                <w:i/>
+                <w:iCs/>
+                <w:color w:val="000000"/>
+                <w:sz w:val="18"/>
+                <w:szCs w:val="18"/>
+              </w:rPr>
+              <w:t>Water</w:t>
+            </w:r>
+            <w:r>
+              <w:rPr>
+                <w:rFonts w:ascii="Times New Roman" w:hAnsi="Times New Roman" w:cs="Times New Roman"/>
+                <w:b/>
+                <w:bCs/>
+                <w:i/>
+                <w:iCs/>
+                <w:color w:val="000000"/>
+                <w:sz w:val="18"/>
+                <w:szCs w:val="18"/>
+              </w:rPr>
+              <w:t xml:space="preserve"> content</w:t>
             </w:r>
           </w:p>
         </w:tc>
@@ -19144,7 +19315,33 @@
                 <w:sz w:val="18"/>
                 <w:szCs w:val="18"/>
               </w:rPr>
-              <w:t>Gravimetric moisture content</w:t>
+              <w:t xml:space="preserve">Gravimetric </w:t>
+            </w:r>
+            <w:r>
+              <w:rPr>
+                <w:rFonts w:ascii="Times New Roman" w:hAnsi="Times New Roman" w:cs="Times New Roman"/>
+                <w:b/>
+                <w:bCs/>
+                <w:i/>
+                <w:iCs/>
+                <w:color w:val="000000"/>
+                <w:sz w:val="18"/>
+                <w:szCs w:val="18"/>
+              </w:rPr>
+              <w:t>Water</w:t>
+            </w:r>
+            <w:r>
+              <w:rPr>
+                <w:rFonts w:ascii="Times New Roman" w:hAnsi="Times New Roman" w:cs="Times New Roman"/>
+                <w:b/>
+                <w:bCs/>
+                <w:i/>
+                <w:iCs/>
+                <w:color w:val="000000"/>
+                <w:sz w:val="18"/>
+                <w:szCs w:val="18"/>
+              </w:rPr>
+              <w:t xml:space="preserve"> content</w:t>
             </w:r>
           </w:p>
         </w:tc>
@@ -21785,7 +21982,33 @@
                 <w:sz w:val="18"/>
                 <w:szCs w:val="18"/>
               </w:rPr>
-              <w:t>Gravimetric moisture content</w:t>
+              <w:t xml:space="preserve">Gravimetric </w:t>
+            </w:r>
+            <w:r>
+              <w:rPr>
+                <w:rFonts w:ascii="Times New Roman" w:hAnsi="Times New Roman" w:cs="Times New Roman"/>
+                <w:b/>
+                <w:bCs/>
+                <w:i/>
+                <w:iCs/>
+                <w:color w:val="000000"/>
+                <w:sz w:val="18"/>
+                <w:szCs w:val="18"/>
+              </w:rPr>
+              <w:t>Water</w:t>
+            </w:r>
+            <w:r>
+              <w:rPr>
+                <w:rFonts w:ascii="Times New Roman" w:hAnsi="Times New Roman" w:cs="Times New Roman"/>
+                <w:b/>
+                <w:bCs/>
+                <w:i/>
+                <w:iCs/>
+                <w:color w:val="000000"/>
+                <w:sz w:val="18"/>
+                <w:szCs w:val="18"/>
+              </w:rPr>
+              <w:t xml:space="preserve"> content</w:t>
             </w:r>
           </w:p>
         </w:tc>
@@ -45020,7 +45243,7 @@
 </file>
 
 <file path=word/numbering.xml><?xml version="1.0" encoding="utf-8"?>
-<w:numbering xmlns:wpc="http://schemas.microsoft.com/office/word/2010/wordprocessingCanvas" xmlns:cx="http://schemas.microsoft.com/office/drawing/2014/chartex" xmlns:cx1="http://schemas.microsoft.com/office/drawing/2015/9/8/chartex" xmlns:cx2="http://schemas.microsoft.com/office/drawing/2015/10/21/chartex" xmlns:cx3="http://schemas.microsoft.com/office/drawing/2016/5/9/chartex" xmlns:cx4="http://schemas.microsoft.com/office/drawing/2016/5/10/chartex" xmlns:cx5="http://schemas.microsoft.com/office/drawing/2016/5/11/chartex" xmlns:cx6="http://schemas.microsoft.com/office/drawing/2016/5/12/chartex" xmlns:cx7="http://schemas.microsoft.com/office/drawing/2016/5/13/chartex" xmlns:cx8="http://schemas.microsoft.com/office/drawing/2016/5/14/chartex" xmlns:mc="http://schemas.openxmlformats.org/markup-compatibility/2006" xmlns:aink="http://schemas.microsoft.com/office/drawing/2016/ink" xmlns:am3d="http://schemas.microsoft.com/office/drawing/2017/model3d" xmlns:o="urn:schemas-microsoft-com:office:office" xmlns:r="http://schemas.openxmlformats.org/officeDocument/2006/relationships" xmlns:m="http://schemas.openxmlformats.org/officeDocument/2006/math" xmlns:v="urn:schemas-microsoft-com:vml" xmlns:wp14="http://schemas.microsoft.com/office/word/2010/wordprocessingDrawing" xmlns:wp="http://schemas.openxmlformats.org/drawingml/2006/wordprocessingDrawing" xmlns:w10="urn:schemas-microsoft-com:office:word" xmlns:w="http://schemas.openxmlformats.org/wordprocessingml/2006/main" xmlns:w14="http://schemas.microsoft.com/office/word/2010/wordml" xmlns:w15="http://schemas.microsoft.com/office/word/2012/wordml" xmlns:w16cex="http://schemas.microsoft.com/office/word/2018/wordml/cex" xmlns:w16cid="http://schemas.microsoft.com/office/word/2016/wordml/cid" xmlns:w16="http://schemas.microsoft.com/office/word/2018/wordml" xmlns:w16sdtdh="http://schemas.microsoft.com/office/word/2020/wordml/sdtdatahash" xmlns:w16se="http://schemas.microsoft.com/office/word/2015/wordml/symex" xmlns:wpg="http://schemas.microsoft.com/office/word/2010/wordprocessingGroup" xmlns:wpi="http://schemas.microsoft.com/office/word/2010/wordprocessingInk" xmlns:wne="http://schemas.microsoft.com/office/word/2006/wordml" xmlns:wps="http://schemas.microsoft.com/office/word/2010/wordprocessingShape" mc:Ignorable="w14 w15 w16se w16cid w16 w16cex w16sdtdh wp14">
+<w:numbering xmlns:wpc="http://schemas.microsoft.com/office/word/2010/wordprocessingCanvas" xmlns:cx="http://schemas.microsoft.com/office/drawing/2014/chartex" xmlns:cx1="http://schemas.microsoft.com/office/drawing/2015/9/8/chartex" xmlns:cx2="http://schemas.microsoft.com/office/drawing/2015/10/21/chartex" xmlns:cx3="http://schemas.microsoft.com/office/drawing/2016/5/9/chartex" xmlns:cx4="http://schemas.microsoft.com/office/drawing/2016/5/10/chartex" xmlns:cx5="http://schemas.microsoft.com/office/drawing/2016/5/11/chartex" xmlns:cx6="http://schemas.microsoft.com/office/drawing/2016/5/12/chartex" xmlns:cx7="http://schemas.microsoft.com/office/drawing/2016/5/13/chartex" xmlns:cx8="http://schemas.microsoft.com/office/drawing/2016/5/14/chartex" xmlns:mc="http://schemas.openxmlformats.org/markup-compatibility/2006" xmlns:aink="http://schemas.microsoft.com/office/drawing/2016/ink" xmlns:am3d="http://schemas.microsoft.com/office/drawing/2017/model3d" xmlns:o="urn:schemas-microsoft-com:office:office" xmlns:oel="http://schemas.microsoft.com/office/2019/extlst" xmlns:r="http://schemas.openxmlformats.org/officeDocument/2006/relationships" xmlns:m="http://schemas.openxmlformats.org/officeDocument/2006/math" xmlns:v="urn:schemas-microsoft-com:vml" xmlns:wp14="http://schemas.microsoft.com/office/word/2010/wordprocessingDrawing" xmlns:wp="http://schemas.openxmlformats.org/drawingml/2006/wordprocessingDrawing" xmlns:w10="urn:schemas-microsoft-com:office:word" xmlns:w="http://schemas.openxmlformats.org/wordprocessingml/2006/main" xmlns:w14="http://schemas.microsoft.com/office/word/2010/wordml" xmlns:w15="http://schemas.microsoft.com/office/word/2012/wordml" xmlns:w16cex="http://schemas.microsoft.com/office/word/2018/wordml/cex" xmlns:w16cid="http://schemas.microsoft.com/office/word/2016/wordml/cid" xmlns:w16="http://schemas.microsoft.com/office/word/2018/wordml" xmlns:w16sdtdh="http://schemas.microsoft.com/office/word/2020/wordml/sdtdatahash" xmlns:w16se="http://schemas.microsoft.com/office/word/2015/wordml/symex" xmlns:wpg="http://schemas.microsoft.com/office/word/2010/wordprocessingGroup" xmlns:wpi="http://schemas.microsoft.com/office/word/2010/wordprocessingInk" xmlns:wne="http://schemas.microsoft.com/office/word/2006/wordml" xmlns:wps="http://schemas.microsoft.com/office/word/2010/wordprocessingShape" mc:Ignorable="w14 w15 w16se w16cid w16 w16cex w16sdtdh wp14">
   <w:abstractNum w:abstractNumId="0" w15:restartNumberingAfterBreak="0">
     <w:nsid w:val="FFFFFF7C"/>
     <w:multiLevelType w:val="singleLevel"/>
@@ -47333,16 +47556,16 @@
       </w:pPr>
     </w:lvl>
   </w:abstractNum>
-  <w:num w:numId="1">
+  <w:num w:numId="1" w16cid:durableId="974599052">
     <w:abstractNumId w:val="17"/>
   </w:num>
-  <w:num w:numId="2">
+  <w:num w:numId="2" w16cid:durableId="1554661184">
     <w:abstractNumId w:val="20"/>
   </w:num>
-  <w:num w:numId="3">
+  <w:num w:numId="3" w16cid:durableId="697316098">
     <w:abstractNumId w:val="16"/>
   </w:num>
-  <w:num w:numId="4">
+  <w:num w:numId="4" w16cid:durableId="1056398651">
     <w:abstractNumId w:val="16"/>
     <w:lvlOverride w:ilvl="0">
       <w:startOverride w:val="1"/>
@@ -47372,88 +47595,88 @@
       <w:startOverride w:val="1"/>
     </w:lvlOverride>
   </w:num>
-  <w:num w:numId="5">
+  <w:num w:numId="5" w16cid:durableId="437527500">
     <w:abstractNumId w:val="13"/>
   </w:num>
-  <w:num w:numId="6">
+  <w:num w:numId="6" w16cid:durableId="1652441387">
     <w:abstractNumId w:val="22"/>
   </w:num>
-  <w:num w:numId="7">
+  <w:num w:numId="7" w16cid:durableId="1376656144">
     <w:abstractNumId w:val="27"/>
   </w:num>
-  <w:num w:numId="8">
+  <w:num w:numId="8" w16cid:durableId="1837837345">
     <w:abstractNumId w:val="29"/>
   </w:num>
-  <w:num w:numId="9">
+  <w:num w:numId="9" w16cid:durableId="1140264576">
     <w:abstractNumId w:val="10"/>
   </w:num>
-  <w:num w:numId="10">
+  <w:num w:numId="10" w16cid:durableId="841159872">
     <w:abstractNumId w:val="28"/>
   </w:num>
-  <w:num w:numId="11">
+  <w:num w:numId="11" w16cid:durableId="857041533">
     <w:abstractNumId w:val="30"/>
   </w:num>
-  <w:num w:numId="12">
+  <w:num w:numId="12" w16cid:durableId="131755542">
     <w:abstractNumId w:val="14"/>
   </w:num>
-  <w:num w:numId="13">
+  <w:num w:numId="13" w16cid:durableId="2092116057">
     <w:abstractNumId w:val="11"/>
   </w:num>
-  <w:num w:numId="14">
+  <w:num w:numId="14" w16cid:durableId="1541362976">
     <w:abstractNumId w:val="0"/>
   </w:num>
-  <w:num w:numId="15">
+  <w:num w:numId="15" w16cid:durableId="1702197836">
     <w:abstractNumId w:val="1"/>
   </w:num>
-  <w:num w:numId="16">
+  <w:num w:numId="16" w16cid:durableId="750126948">
     <w:abstractNumId w:val="2"/>
   </w:num>
-  <w:num w:numId="17">
+  <w:num w:numId="17" w16cid:durableId="1148397721">
     <w:abstractNumId w:val="3"/>
   </w:num>
-  <w:num w:numId="18">
+  <w:num w:numId="18" w16cid:durableId="2096127481">
     <w:abstractNumId w:val="8"/>
   </w:num>
-  <w:num w:numId="19">
+  <w:num w:numId="19" w16cid:durableId="1433820811">
     <w:abstractNumId w:val="4"/>
   </w:num>
-  <w:num w:numId="20">
+  <w:num w:numId="20" w16cid:durableId="783887669">
     <w:abstractNumId w:val="5"/>
   </w:num>
-  <w:num w:numId="21">
+  <w:num w:numId="21" w16cid:durableId="1494032507">
     <w:abstractNumId w:val="6"/>
   </w:num>
-  <w:num w:numId="22">
+  <w:num w:numId="22" w16cid:durableId="872692693">
     <w:abstractNumId w:val="7"/>
   </w:num>
-  <w:num w:numId="23">
+  <w:num w:numId="23" w16cid:durableId="671178301">
     <w:abstractNumId w:val="9"/>
   </w:num>
-  <w:num w:numId="24">
+  <w:num w:numId="24" w16cid:durableId="1218516743">
     <w:abstractNumId w:val="19"/>
   </w:num>
-  <w:num w:numId="25">
+  <w:num w:numId="25" w16cid:durableId="1280406463">
     <w:abstractNumId w:val="12"/>
   </w:num>
-  <w:num w:numId="26">
+  <w:num w:numId="26" w16cid:durableId="69741831">
     <w:abstractNumId w:val="21"/>
   </w:num>
-  <w:num w:numId="27">
+  <w:num w:numId="27" w16cid:durableId="1438713283">
     <w:abstractNumId w:val="15"/>
   </w:num>
-  <w:num w:numId="28">
+  <w:num w:numId="28" w16cid:durableId="1200169256">
     <w:abstractNumId w:val="24"/>
   </w:num>
-  <w:num w:numId="29">
+  <w:num w:numId="29" w16cid:durableId="1347054664">
     <w:abstractNumId w:val="23"/>
   </w:num>
-  <w:num w:numId="30">
+  <w:num w:numId="30" w16cid:durableId="1228105705">
     <w:abstractNumId w:val="18"/>
   </w:num>
-  <w:num w:numId="31">
+  <w:num w:numId="31" w16cid:durableId="1381976466">
     <w:abstractNumId w:val="26"/>
   </w:num>
-  <w:num w:numId="32">
+  <w:num w:numId="32" w16cid:durableId="1281568467">
     <w:abstractNumId w:val="25"/>
   </w:num>
 </w:numbering>

</xml_diff>